<commit_message>
create new classes and build empty methods inside every class
</commit_message>
<xml_diff>
--- a/Projects tables.docx
+++ b/Projects tables.docx
@@ -174,7 +174,7 @@
           <w:bCs/>
           <w:lang w:val="en-US"/>
         </w:rPr>
-        <w:t>Reader</w:t>
+        <w:t>Librarian</w:t>
       </w:r>
       <w:r>
         <w:rPr>
@@ -196,7 +196,7 @@
           <w:rFonts w:ascii="David" w:hAnsi="David" w:cs="David" w:hint="cs"/>
           <w:lang w:val="en-US"/>
         </w:rPr>
-        <w:t>, birth date, borrow history</w:t>
+        <w:t>, branch name, begin work date</w:t>
       </w:r>
     </w:p>
     <w:p>
@@ -214,7 +214,7 @@
           <w:bCs/>
           <w:lang w:val="en-US"/>
         </w:rPr>
-        <w:t>Librarian</w:t>
+        <w:t>Reader</w:t>
       </w:r>
       <w:r>
         <w:rPr>
@@ -236,7 +236,7 @@
           <w:rFonts w:ascii="David" w:hAnsi="David" w:cs="David" w:hint="cs"/>
           <w:lang w:val="en-US"/>
         </w:rPr>
-        <w:t>, branch name, begin work date</w:t>
+        <w:t>, birth date</w:t>
       </w:r>
     </w:p>
     <w:p>
@@ -594,33 +594,25 @@
           <w:u w:val="single"/>
           <w:lang w:val="en-US"/>
         </w:rPr>
+        <w:t xml:space="preserve"> request id</w:t>
+      </w:r>
+      <w:r>
+        <w:rPr>
+          <w:rFonts w:ascii="David" w:hAnsi="David" w:cs="David"/>
+          <w:u w:val="single"/>
+          <w:lang w:val="en-US"/>
+        </w:rPr>
+        <w:t>,</w:t>
+      </w:r>
+      <w:r>
+        <w:rPr>
+          <w:rFonts w:ascii="David" w:hAnsi="David" w:cs="David"/>
+          <w:lang w:val="en-US"/>
+        </w:rPr>
         <w:t xml:space="preserve"> </w:t>
       </w:r>
       <w:r>
         <w:rPr>
-          <w:rFonts w:ascii="David" w:hAnsi="David" w:cs="David"/>
-          <w:u w:val="single"/>
-          <w:lang w:val="en-US"/>
-        </w:rPr>
-        <w:t>request id</w:t>
-      </w:r>
-      <w:r>
-        <w:rPr>
-          <w:rFonts w:ascii="David" w:hAnsi="David" w:cs="David"/>
-          <w:u w:val="single"/>
-          <w:lang w:val="en-US"/>
-        </w:rPr>
-        <w:t>,</w:t>
-      </w:r>
-      <w:r>
-        <w:rPr>
-          <w:rFonts w:ascii="David" w:hAnsi="David" w:cs="David"/>
-          <w:lang w:val="en-US"/>
-        </w:rPr>
-        <w:t xml:space="preserve"> </w:t>
-      </w:r>
-      <w:r>
-        <w:rPr>
           <w:rFonts w:ascii="David" w:hAnsi="David" w:cs="David" w:hint="cs"/>
           <w:lang w:val="en-US"/>
         </w:rPr>
@@ -659,14 +651,7 @@
           <w:rFonts w:ascii="David" w:hAnsi="David" w:cs="David"/>
           <w:lang w:val="en-US"/>
         </w:rPr>
-        <w:t xml:space="preserve"> </w:t>
-      </w:r>
-      <w:r>
-        <w:rPr>
-          <w:rFonts w:ascii="David" w:hAnsi="David" w:cs="David"/>
-          <w:lang w:val="en-US"/>
-        </w:rPr>
-        <w:t xml:space="preserve">(f.k), </w:t>
+        <w:t xml:space="preserve"> (f.k), </w:t>
       </w:r>
       <w:r>
         <w:rPr>
@@ -3189,6 +3174,129 @@
           <w:lang w:val="en-US"/>
         </w:rPr>
         <w:t>הנחות:</w:t>
+      </w:r>
+    </w:p>
+    <w:p>
+      <w:pPr>
+        <w:pStyle w:val="ListParagraph"/>
+        <w:numPr>
+          <w:ilvl w:val="0"/>
+          <w:numId w:val="2"/>
+        </w:numPr>
+        <w:bidi/>
+        <w:spacing w:line="360" w:lineRule="auto"/>
+        <w:rPr>
+          <w:rFonts w:ascii="David" w:hAnsi="David" w:cs="David"/>
+          <w:lang w:val="en-US"/>
+        </w:rPr>
+      </w:pPr>
+      <w:r>
+        <w:rPr>
+          <w:rFonts w:ascii="David" w:hAnsi="David" w:cs="David" w:hint="cs"/>
+          <w:rtl/>
+          <w:lang w:val="en-US"/>
+        </w:rPr>
+        <w:t>נניח כי יתכ</w:t>
+      </w:r>
+      <w:r>
+        <w:rPr>
+          <w:rFonts w:ascii="David" w:hAnsi="David" w:cs="David" w:hint="cs"/>
+          <w:rtl/>
+          <w:lang w:val="en-US"/>
+        </w:rPr>
+        <w:t>ן יותר ממשתמש 1 באותה כתובת.</w:t>
+      </w:r>
+    </w:p>
+    <w:p>
+      <w:pPr>
+        <w:pStyle w:val="ListParagraph"/>
+        <w:numPr>
+          <w:ilvl w:val="0"/>
+          <w:numId w:val="2"/>
+        </w:numPr>
+        <w:bidi/>
+        <w:spacing w:line="360" w:lineRule="auto"/>
+        <w:rPr>
+          <w:rFonts w:ascii="David" w:hAnsi="David" w:cs="David"/>
+          <w:lang w:val="en-US"/>
+        </w:rPr>
+      </w:pPr>
+      <w:r>
+        <w:rPr>
+          <w:rFonts w:ascii="David" w:hAnsi="David" w:cs="David" w:hint="cs"/>
+          <w:rtl/>
+          <w:lang w:val="en-US"/>
+        </w:rPr>
+        <w:t>ספרן משויך לסניף אחד אך בסניף יתכנו מספר ספרנים.</w:t>
+      </w:r>
+    </w:p>
+    <w:p>
+      <w:pPr>
+        <w:pStyle w:val="ListParagraph"/>
+        <w:numPr>
+          <w:ilvl w:val="0"/>
+          <w:numId w:val="2"/>
+        </w:numPr>
+        <w:bidi/>
+        <w:spacing w:line="360" w:lineRule="auto"/>
+        <w:rPr>
+          <w:rFonts w:ascii="David" w:hAnsi="David" w:cs="David"/>
+          <w:lang w:val="en-US"/>
+        </w:rPr>
+      </w:pPr>
+      <w:r>
+        <w:rPr>
+          <w:rFonts w:ascii="David" w:hAnsi="David" w:cs="David" w:hint="cs"/>
+          <w:rtl/>
+          <w:lang w:val="en-US"/>
+        </w:rPr>
+        <w:t>נניח כי עותק משויך לסניף אחד ולא יכול לעבור בין סניפים.</w:t>
+      </w:r>
+    </w:p>
+    <w:p>
+      <w:pPr>
+        <w:pStyle w:val="ListParagraph"/>
+        <w:numPr>
+          <w:ilvl w:val="0"/>
+          <w:numId w:val="2"/>
+        </w:numPr>
+        <w:bidi/>
+        <w:spacing w:line="360" w:lineRule="auto"/>
+        <w:rPr>
+          <w:rFonts w:ascii="David" w:hAnsi="David" w:cs="David"/>
+          <w:lang w:val="en-US"/>
+        </w:rPr>
+      </w:pPr>
+      <w:r>
+        <w:rPr>
+          <w:rFonts w:ascii="David" w:hAnsi="David" w:cs="David" w:hint="cs"/>
+          <w:rtl/>
+          <w:lang w:val="en-US"/>
+        </w:rPr>
+        <w:t>נניח כי עבור עותק ספציפי תיתכן הזמנה אחת (עבור ספר שיש לו מספר עותקים יתכנו כמות הזמנות ככמות העותקים).</w:t>
+      </w:r>
+    </w:p>
+    <w:p>
+      <w:pPr>
+        <w:pStyle w:val="ListParagraph"/>
+        <w:numPr>
+          <w:ilvl w:val="0"/>
+          <w:numId w:val="2"/>
+        </w:numPr>
+        <w:bidi/>
+        <w:spacing w:line="360" w:lineRule="auto"/>
+        <w:rPr>
+          <w:rFonts w:ascii="David" w:hAnsi="David" w:cs="David"/>
+          <w:lang w:val="en-US"/>
+        </w:rPr>
+      </w:pPr>
+      <w:r>
+        <w:rPr>
+          <w:rFonts w:ascii="David" w:hAnsi="David" w:cs="David" w:hint="cs"/>
+          <w:rtl/>
+          <w:lang w:val="en-US"/>
+        </w:rPr>
+        <w:t>נניח כי שם סניף הוא יחיד.</w:t>
       </w:r>
     </w:p>
     <w:p>

</xml_diff>